<commit_message>
[Update] Profile & Community use-cases
</commit_message>
<xml_diff>
--- a/Documents/Use-Cases.docx
+++ b/Documents/Use-Cases.docx
@@ -2,7 +2,6 @@
 <file path=word/document.xml><?xml version="1.0" encoding="utf-8"?>
 <w:document xmlns:wpc="http://schemas.microsoft.com/office/word/2010/wordprocessingCanvas" xmlns:mc="http://schemas.openxmlformats.org/markup-compatibility/2006" xmlns:o="urn:schemas-microsoft-com:office:office" xmlns:r="http://schemas.openxmlformats.org/officeDocument/2006/relationships" xmlns:m="http://schemas.openxmlformats.org/officeDocument/2006/math" xmlns:v="urn:schemas-microsoft-com:vml" xmlns:wp14="http://schemas.microsoft.com/office/word/2010/wordprocessingDrawing" xmlns:wp="http://schemas.openxmlformats.org/drawingml/2006/wordprocessingDrawing" xmlns:w10="urn:schemas-microsoft-com:office:word" xmlns:w="http://schemas.openxmlformats.org/wordprocessingml/2006/main" xmlns:w14="http://schemas.microsoft.com/office/word/2010/wordml" xmlns:w15="http://schemas.microsoft.com/office/word/2012/wordml" xmlns:wpg="http://schemas.microsoft.com/office/word/2010/wordprocessingGroup" xmlns:wpi="http://schemas.microsoft.com/office/word/2010/wordprocessingInk" xmlns:wne="http://schemas.microsoft.com/office/word/2006/wordml" xmlns:wps="http://schemas.microsoft.com/office/word/2010/wordprocessingShape" mc:Ignorable="w14 w15 wp14">
   <w:body>
-    <w:p/>
     <w:p/>
     <w:tbl>
       <w:tblPr>
@@ -339,9 +338,9 @@
       </w:tblPr>
       <w:tblGrid>
         <w:gridCol w:w="923"/>
-        <w:gridCol w:w="1552"/>
+        <w:gridCol w:w="1553"/>
         <w:gridCol w:w="1717"/>
-        <w:gridCol w:w="5552"/>
+        <w:gridCol w:w="5551"/>
       </w:tblGrid>
       <w:tr>
         <w:trPr>
@@ -359,7 +358,7 @@
         </w:tc>
         <w:tc>
           <w:tcPr>
-            <w:tcW w:w="1552" w:type="dxa"/>
+            <w:tcW w:w="1553" w:type="dxa"/>
           </w:tcPr>
           <w:p>
             <w:r>
@@ -379,7 +378,7 @@
         </w:tc>
         <w:tc>
           <w:tcPr>
-            <w:tcW w:w="5552" w:type="dxa"/>
+            <w:tcW w:w="5551" w:type="dxa"/>
           </w:tcPr>
           <w:p>
             <w:r>
@@ -404,11 +403,11 @@
         </w:tc>
         <w:tc>
           <w:tcPr>
-            <w:tcW w:w="1552" w:type="dxa"/>
-          </w:tcPr>
-          <w:p>
-            <w:r>
-              <w:t xml:space="preserve">Написати повідомлення </w:t>
+            <w:tcW w:w="1553" w:type="dxa"/>
+          </w:tcPr>
+          <w:p>
+            <w:r>
+              <w:t>Переглянути історію повідомлень</w:t>
             </w:r>
           </w:p>
         </w:tc>
@@ -463,26 +462,26 @@
         </w:tc>
         <w:tc>
           <w:tcPr>
-            <w:tcW w:w="5552" w:type="dxa"/>
-          </w:tcPr>
-          <w:p>
-            <w:r>
-              <w:t xml:space="preserve">Написати </w:t>
-            </w:r>
-            <w:r>
-              <w:rPr>
-                <w:rStyle w:val="a9"/>
-              </w:rPr>
-              <w:t>повідомлення</w:t>
-            </w:r>
-            <w:r>
-              <w:t xml:space="preserve"> іншому зареєстрованому </w:t>
-            </w:r>
-            <w:r>
-              <w:rPr>
-                <w:rStyle w:val="a9"/>
-              </w:rPr>
-              <w:t>користувачеві</w:t>
+            <w:tcW w:w="5551" w:type="dxa"/>
+          </w:tcPr>
+          <w:p>
+            <w:r>
+              <w:t>Переглянути історію листування (</w:t>
+            </w:r>
+            <w:r>
+              <w:rPr>
+                <w:rStyle w:val="a9"/>
+              </w:rPr>
+              <w:t>повідомлень</w:t>
+            </w:r>
+            <w:r>
+              <w:t xml:space="preserve">) з конкретним зареєстрованим </w:t>
+            </w:r>
+            <w:r>
+              <w:rPr>
+                <w:rStyle w:val="a9"/>
+              </w:rPr>
+              <w:t>користувачем</w:t>
             </w:r>
             <w:r>
               <w:t>.</w:t>
@@ -503,11 +502,11 @@
         </w:tc>
         <w:tc>
           <w:tcPr>
-            <w:tcW w:w="1552" w:type="dxa"/>
-          </w:tcPr>
-          <w:p>
-            <w:r>
-              <w:t>Заблокувати переписку</w:t>
+            <w:tcW w:w="1553" w:type="dxa"/>
+          </w:tcPr>
+          <w:p>
+            <w:r>
+              <w:t xml:space="preserve">Написати повідомлення </w:t>
             </w:r>
           </w:p>
         </w:tc>
@@ -562,26 +561,26 @@
         </w:tc>
         <w:tc>
           <w:tcPr>
-            <w:tcW w:w="5552" w:type="dxa"/>
-          </w:tcPr>
-          <w:p>
-            <w:r>
-              <w:t xml:space="preserve">Заблокувати надходження </w:t>
-            </w:r>
-            <w:r>
-              <w:rPr>
-                <w:rStyle w:val="a9"/>
-              </w:rPr>
-              <w:t>повідомлень</w:t>
-            </w:r>
-            <w:r>
-              <w:t xml:space="preserve"> від конкретного зареєстрованого </w:t>
-            </w:r>
-            <w:r>
-              <w:rPr>
-                <w:rStyle w:val="a9"/>
-              </w:rPr>
-              <w:t>користувача</w:t>
+            <w:tcW w:w="5551" w:type="dxa"/>
+          </w:tcPr>
+          <w:p>
+            <w:r>
+              <w:t xml:space="preserve">Написати </w:t>
+            </w:r>
+            <w:r>
+              <w:rPr>
+                <w:rStyle w:val="a9"/>
+              </w:rPr>
+              <w:t>повідомлення</w:t>
+            </w:r>
+            <w:r>
+              <w:t xml:space="preserve"> іншому зареєстрованому </w:t>
+            </w:r>
+            <w:r>
+              <w:rPr>
+                <w:rStyle w:val="a9"/>
+              </w:rPr>
+              <w:t>користувачеві</w:t>
             </w:r>
             <w:r>
               <w:t>.</w:t>
@@ -597,25 +596,107 @@
           <w:tcPr>
             <w:tcW w:w="923" w:type="dxa"/>
           </w:tcPr>
-          <w:p/>
-        </w:tc>
-        <w:tc>
-          <w:tcPr>
-            <w:tcW w:w="1552" w:type="dxa"/>
-          </w:tcPr>
-          <w:p/>
+          <w:p>
+            <w:r>
+              <w:t>КП03</w:t>
+            </w:r>
+          </w:p>
+        </w:tc>
+        <w:tc>
+          <w:tcPr>
+            <w:tcW w:w="1553" w:type="dxa"/>
+          </w:tcPr>
+          <w:p>
+            <w:r>
+              <w:t>Видалити власне повідомлення</w:t>
+            </w:r>
+          </w:p>
         </w:tc>
         <w:tc>
           <w:tcPr>
             <w:tcW w:w="1717" w:type="dxa"/>
           </w:tcPr>
-          <w:p/>
-        </w:tc>
-        <w:tc>
-          <w:tcPr>
-            <w:tcW w:w="5552" w:type="dxa"/>
-          </w:tcPr>
-          <w:p/>
+          <w:p>
+            <w:r>
+              <w:rPr>
+                <w:rStyle w:val="a9"/>
+              </w:rPr>
+              <w:t>Новачок</w:t>
+            </w:r>
+            <w:r>
+              <w:t xml:space="preserve">, </w:t>
+            </w:r>
+            <w:r>
+              <w:rPr>
+                <w:rStyle w:val="a9"/>
+              </w:rPr>
+              <w:t>Бувалий</w:t>
+            </w:r>
+            <w:r>
+              <w:t xml:space="preserve">, </w:t>
+            </w:r>
+            <w:r>
+              <w:rPr>
+                <w:rStyle w:val="a9"/>
+              </w:rPr>
+              <w:t>Учасник</w:t>
+            </w:r>
+            <w:r>
+              <w:t xml:space="preserve">, </w:t>
+            </w:r>
+            <w:r>
+              <w:rPr>
+                <w:rStyle w:val="a9"/>
+              </w:rPr>
+              <w:t>Модератор</w:t>
+            </w:r>
+            <w:r>
+              <w:t xml:space="preserve">, </w:t>
+            </w:r>
+            <w:r>
+              <w:rPr>
+                <w:rStyle w:val="a9"/>
+              </w:rPr>
+              <w:t>Адміністратор</w:t>
+            </w:r>
+          </w:p>
+        </w:tc>
+        <w:tc>
+          <w:tcPr>
+            <w:tcW w:w="5551" w:type="dxa"/>
+          </w:tcPr>
+          <w:p>
+            <w:r>
+              <w:t xml:space="preserve">Видалити </w:t>
+            </w:r>
+            <w:r>
+              <w:rPr>
+                <w:rStyle w:val="a9"/>
+              </w:rPr>
+              <w:t>повідомлення</w:t>
+            </w:r>
+            <w:r>
+              <w:t>,</w:t>
+            </w:r>
+            <w:r>
+              <w:t xml:space="preserve"> </w:t>
+            </w:r>
+            <w:r>
+              <w:t>відправлене</w:t>
+            </w:r>
+            <w:r>
+              <w:t xml:space="preserve"> іншому </w:t>
+            </w:r>
+            <w:r>
+              <w:rPr>
+                <w:rStyle w:val="a9"/>
+              </w:rPr>
+              <w:t>користувачеві</w:t>
+            </w:r>
+            <w:r>
+              <w:t>.</w:t>
+            </w:r>
+          </w:p>
         </w:tc>
       </w:tr>
       <w:tr>
@@ -625,23 +706,17 @@
           </w:tcPr>
           <w:p>
             <w:r>
-              <w:t>КС</w:t>
-            </w:r>
-            <w:r>
-              <w:t>П</w:t>
-            </w:r>
-            <w:r>
-              <w:t>01</w:t>
-            </w:r>
-          </w:p>
-        </w:tc>
-        <w:tc>
-          <w:tcPr>
-            <w:tcW w:w="1552" w:type="dxa"/>
-          </w:tcPr>
-          <w:p>
-            <w:r>
-              <w:t>Створити спільноту</w:t>
+              <w:t>КП04</w:t>
+            </w:r>
+          </w:p>
+        </w:tc>
+        <w:tc>
+          <w:tcPr>
+            <w:tcW w:w="1553" w:type="dxa"/>
+          </w:tcPr>
+          <w:p>
+            <w:r>
+              <w:t>Заблокувати переписку</w:t>
             </w:r>
           </w:p>
         </w:tc>
@@ -654,6 +729,15 @@
               <w:rPr>
                 <w:rStyle w:val="a9"/>
               </w:rPr>
+              <w:t>Новачок</w:t>
+            </w:r>
+            <w:r>
+              <w:t xml:space="preserve">, </w:t>
+            </w:r>
+            <w:r>
+              <w:rPr>
+                <w:rStyle w:val="a9"/>
+              </w:rPr>
               <w:t>Бувалий</w:t>
             </w:r>
             <w:r>
@@ -687,17 +771,29 @@
         </w:tc>
         <w:tc>
           <w:tcPr>
-            <w:tcW w:w="5552" w:type="dxa"/>
-          </w:tcPr>
-          <w:p>
-            <w:r>
-              <w:t xml:space="preserve">Створити </w:t>
-            </w:r>
-            <w:r>
-              <w:rPr>
-                <w:rStyle w:val="a9"/>
-              </w:rPr>
-              <w:t>спільноту</w:t>
+            <w:tcW w:w="5551" w:type="dxa"/>
+          </w:tcPr>
+          <w:p>
+            <w:r>
+              <w:t xml:space="preserve">Заблокувати надходження </w:t>
+            </w:r>
+            <w:r>
+              <w:rPr>
+                <w:rStyle w:val="a9"/>
+              </w:rPr>
+              <w:t>повідомлень</w:t>
+            </w:r>
+            <w:r>
+              <w:t xml:space="preserve"> від конкретного зареєстрованого </w:t>
+            </w:r>
+            <w:r>
+              <w:rPr>
+                <w:rStyle w:val="a9"/>
+              </w:rPr>
+              <w:t>користувача</w:t>
+            </w:r>
+            <w:r>
+              <w:t>.</w:t>
             </w:r>
           </w:p>
         </w:tc>
@@ -712,17 +808,17 @@
           </w:tcPr>
           <w:p>
             <w:r>
-              <w:t>КСП02</w:t>
-            </w:r>
-          </w:p>
-        </w:tc>
-        <w:tc>
-          <w:tcPr>
-            <w:tcW w:w="1552" w:type="dxa"/>
-          </w:tcPr>
-          <w:p>
-            <w:r>
-              <w:t>Видалити власну спільноту</w:t>
+              <w:t>КП05</w:t>
+            </w:r>
+          </w:p>
+        </w:tc>
+        <w:tc>
+          <w:tcPr>
+            <w:tcW w:w="1553" w:type="dxa"/>
+          </w:tcPr>
+          <w:p>
+            <w:r>
+              <w:t>Переглянути можливість листування</w:t>
             </w:r>
           </w:p>
         </w:tc>
@@ -735,6 +831,15 @@
               <w:rPr>
                 <w:rStyle w:val="a9"/>
               </w:rPr>
+              <w:t>Новачок</w:t>
+            </w:r>
+            <w:r>
+              <w:t xml:space="preserve">, </w:t>
+            </w:r>
+            <w:r>
+              <w:rPr>
+                <w:rStyle w:val="a9"/>
+              </w:rPr>
               <w:t>Бувалий</w:t>
             </w:r>
             <w:r>
@@ -768,9 +873,31 @@
         </w:tc>
         <w:tc>
           <w:tcPr>
-            <w:tcW w:w="5552" w:type="dxa"/>
-          </w:tcPr>
-          <w:p/>
+            <w:tcW w:w="5551" w:type="dxa"/>
+          </w:tcPr>
+          <w:p>
+            <w:r>
+              <w:t xml:space="preserve">Переглянути, чи можлива відправка </w:t>
+            </w:r>
+            <w:r>
+              <w:rPr>
+                <w:rStyle w:val="a9"/>
+              </w:rPr>
+              <w:t>повідомлень</w:t>
+            </w:r>
+            <w:r>
+              <w:t xml:space="preserve"> конкретному </w:t>
+            </w:r>
+            <w:r>
+              <w:rPr>
+                <w:rStyle w:val="a9"/>
+              </w:rPr>
+              <w:t>користувачу</w:t>
+            </w:r>
+            <w:r>
+              <w:t>.</w:t>
+            </w:r>
+          </w:p>
         </w:tc>
       </w:tr>
       <w:tr>
@@ -778,6 +905,212 @@
           <w:tcPr>
             <w:tcW w:w="923" w:type="dxa"/>
           </w:tcPr>
+          <w:p/>
+        </w:tc>
+        <w:tc>
+          <w:tcPr>
+            <w:tcW w:w="1553" w:type="dxa"/>
+          </w:tcPr>
+          <w:p/>
+        </w:tc>
+        <w:tc>
+          <w:tcPr>
+            <w:tcW w:w="1717" w:type="dxa"/>
+          </w:tcPr>
+          <w:p/>
+        </w:tc>
+        <w:tc>
+          <w:tcPr>
+            <w:tcW w:w="5551" w:type="dxa"/>
+          </w:tcPr>
+          <w:p/>
+        </w:tc>
+      </w:tr>
+      <w:tr>
+        <w:trPr>
+          <w:cnfStyle w:val="000000100000" w:firstRow="0" w:lastRow="0" w:firstColumn="0" w:lastColumn="0" w:oddVBand="0" w:evenVBand="0" w:oddHBand="1" w:evenHBand="0" w:firstRowFirstColumn="0" w:firstRowLastColumn="0" w:lastRowFirstColumn="0" w:lastRowLastColumn="0"/>
+        </w:trPr>
+        <w:tc>
+          <w:tcPr>
+            <w:tcW w:w="923" w:type="dxa"/>
+          </w:tcPr>
+          <w:p>
+            <w:r>
+              <w:t>КСП01</w:t>
+            </w:r>
+          </w:p>
+        </w:tc>
+        <w:tc>
+          <w:tcPr>
+            <w:tcW w:w="1553" w:type="dxa"/>
+          </w:tcPr>
+          <w:p>
+            <w:r>
+              <w:t>Створити спільноту</w:t>
+            </w:r>
+          </w:p>
+        </w:tc>
+        <w:tc>
+          <w:tcPr>
+            <w:tcW w:w="1717" w:type="dxa"/>
+          </w:tcPr>
+          <w:p>
+            <w:r>
+              <w:rPr>
+                <w:rStyle w:val="a9"/>
+              </w:rPr>
+              <w:t>Бувалий</w:t>
+            </w:r>
+            <w:r>
+              <w:t xml:space="preserve">, </w:t>
+            </w:r>
+            <w:r>
+              <w:rPr>
+                <w:rStyle w:val="a9"/>
+              </w:rPr>
+              <w:t>Учасник</w:t>
+            </w:r>
+            <w:r>
+              <w:t xml:space="preserve">, </w:t>
+            </w:r>
+            <w:r>
+              <w:rPr>
+                <w:rStyle w:val="a9"/>
+              </w:rPr>
+              <w:t>Модератор</w:t>
+            </w:r>
+            <w:r>
+              <w:t xml:space="preserve">, </w:t>
+            </w:r>
+            <w:r>
+              <w:rPr>
+                <w:rStyle w:val="a9"/>
+              </w:rPr>
+              <w:t>Адміністратор</w:t>
+            </w:r>
+          </w:p>
+        </w:tc>
+        <w:tc>
+          <w:tcPr>
+            <w:tcW w:w="5551" w:type="dxa"/>
+          </w:tcPr>
+          <w:p>
+            <w:r>
+              <w:t xml:space="preserve">Створити </w:t>
+            </w:r>
+            <w:r>
+              <w:t xml:space="preserve">нову </w:t>
+            </w:r>
+            <w:r>
+              <w:rPr>
+                <w:rStyle w:val="a9"/>
+              </w:rPr>
+              <w:t>спільноту</w:t>
+            </w:r>
+            <w:r>
+              <w:t xml:space="preserve">. </w:t>
+            </w:r>
+          </w:p>
+        </w:tc>
+      </w:tr>
+      <w:tr>
+        <w:tc>
+          <w:tcPr>
+            <w:tcW w:w="923" w:type="dxa"/>
+          </w:tcPr>
+          <w:p>
+            <w:r>
+              <w:t>КСП02</w:t>
+            </w:r>
+          </w:p>
+        </w:tc>
+        <w:tc>
+          <w:tcPr>
+            <w:tcW w:w="1553" w:type="dxa"/>
+          </w:tcPr>
+          <w:p>
+            <w:r>
+              <w:t>Видалити власну спільноту</w:t>
+            </w:r>
+          </w:p>
+        </w:tc>
+        <w:tc>
+          <w:tcPr>
+            <w:tcW w:w="1717" w:type="dxa"/>
+          </w:tcPr>
+          <w:p>
+            <w:r>
+              <w:rPr>
+                <w:rStyle w:val="a9"/>
+              </w:rPr>
+              <w:t>Бувалий</w:t>
+            </w:r>
+            <w:r>
+              <w:t xml:space="preserve">, </w:t>
+            </w:r>
+            <w:r>
+              <w:rPr>
+                <w:rStyle w:val="a9"/>
+              </w:rPr>
+              <w:t>Учасник</w:t>
+            </w:r>
+            <w:r>
+              <w:t xml:space="preserve">, </w:t>
+            </w:r>
+            <w:r>
+              <w:rPr>
+                <w:rStyle w:val="a9"/>
+              </w:rPr>
+              <w:t>Модератор</w:t>
+            </w:r>
+            <w:r>
+              <w:t xml:space="preserve">, </w:t>
+            </w:r>
+            <w:r>
+              <w:rPr>
+                <w:rStyle w:val="a9"/>
+              </w:rPr>
+              <w:t>Адміністратор</w:t>
+            </w:r>
+          </w:p>
+        </w:tc>
+        <w:tc>
+          <w:tcPr>
+            <w:tcW w:w="5551" w:type="dxa"/>
+          </w:tcPr>
+          <w:p>
+            <w:r>
+              <w:t xml:space="preserve">Видалити </w:t>
+            </w:r>
+            <w:r>
+              <w:rPr>
+                <w:rStyle w:val="a9"/>
+              </w:rPr>
+              <w:t>спільноту</w:t>
+            </w:r>
+            <w:r>
+              <w:t xml:space="preserve">, власником якої є </w:t>
+            </w:r>
+            <w:r>
+              <w:rPr>
+                <w:rStyle w:val="a9"/>
+              </w:rPr>
+              <w:t>користувач</w:t>
+            </w:r>
+            <w:r>
+              <w:t>.</w:t>
+            </w:r>
+          </w:p>
+        </w:tc>
+      </w:tr>
+      <w:tr>
+        <w:trPr>
+          <w:cnfStyle w:val="000000100000" w:firstRow="0" w:lastRow="0" w:firstColumn="0" w:lastColumn="0" w:oddVBand="0" w:evenVBand="0" w:oddHBand="1" w:evenHBand="0" w:firstRowFirstColumn="0" w:firstRowLastColumn="0" w:lastRowFirstColumn="0" w:lastRowLastColumn="0"/>
+        </w:trPr>
+        <w:tc>
+          <w:tcPr>
+            <w:tcW w:w="923" w:type="dxa"/>
+          </w:tcPr>
           <w:p>
             <w:r>
               <w:t>КСП03</w:t>
@@ -786,7 +1119,7 @@
         </w:tc>
         <w:tc>
           <w:tcPr>
-            <w:tcW w:w="1552" w:type="dxa"/>
+            <w:tcW w:w="1553" w:type="dxa"/>
           </w:tcPr>
           <w:p>
             <w:r>
@@ -813,16 +1146,568 @@
                 <w:rStyle w:val="a9"/>
               </w:rPr>
               <w:t>Адміністратор</w:t>
+            </w:r>
+          </w:p>
+        </w:tc>
+        <w:tc>
+          <w:tcPr>
+            <w:tcW w:w="5551" w:type="dxa"/>
+          </w:tcPr>
+          <w:p>
+            <w:r>
+              <w:t xml:space="preserve">Видалити будь-яку </w:t>
+            </w:r>
+            <w:r>
+              <w:rPr>
+                <w:rStyle w:val="a9"/>
+              </w:rPr>
+              <w:t>спільноту</w:t>
+            </w:r>
+            <w:r>
+              <w:t>.</w:t>
+            </w:r>
+          </w:p>
+        </w:tc>
+      </w:tr>
+      <w:tr>
+        <w:tc>
+          <w:tcPr>
+            <w:tcW w:w="923" w:type="dxa"/>
+          </w:tcPr>
+          <w:p>
+            <w:r>
+              <w:t>КСП04</w:t>
+            </w:r>
+          </w:p>
+        </w:tc>
+        <w:tc>
+          <w:tcPr>
+            <w:tcW w:w="1553" w:type="dxa"/>
+          </w:tcPr>
+          <w:p>
+            <w:r>
+              <w:t xml:space="preserve">Заблокувати </w:t>
+            </w:r>
+            <w:r>
+              <w:t>власну</w:t>
+            </w:r>
+            <w:r>
+              <w:t xml:space="preserve"> </w:t>
+            </w:r>
+            <w:r>
+              <w:t>спільноту</w:t>
+            </w:r>
+          </w:p>
+        </w:tc>
+        <w:tc>
+          <w:tcPr>
+            <w:tcW w:w="1717" w:type="dxa"/>
+          </w:tcPr>
+          <w:p>
+            <w:pPr>
+              <w:rPr>
+                <w:rStyle w:val="a9"/>
+              </w:rPr>
+            </w:pPr>
+            <w:r>
+              <w:rPr>
+                <w:rStyle w:val="a9"/>
+              </w:rPr>
+              <w:t>Модератор</w:t>
+            </w:r>
+            <w:r>
+              <w:t xml:space="preserve">, </w:t>
+            </w:r>
+            <w:r>
+              <w:rPr>
+                <w:rStyle w:val="a9"/>
+              </w:rPr>
+              <w:t>Адміністратор</w:t>
+            </w:r>
+          </w:p>
+        </w:tc>
+        <w:tc>
+          <w:tcPr>
+            <w:tcW w:w="5551" w:type="dxa"/>
+          </w:tcPr>
+          <w:p>
+            <w:r>
+              <w:t xml:space="preserve">Призупинити будь-яку активність в межах </w:t>
+            </w:r>
+            <w:r>
+              <w:rPr>
+                <w:rStyle w:val="a9"/>
+              </w:rPr>
+              <w:t>спільноти</w:t>
+            </w:r>
+            <w:r>
+              <w:t xml:space="preserve">, власником якої є </w:t>
+            </w:r>
+            <w:r>
+              <w:rPr>
+                <w:rStyle w:val="a9"/>
+              </w:rPr>
+              <w:t>користувач</w:t>
+            </w:r>
+            <w:r>
+              <w:t>.</w:t>
+            </w:r>
+          </w:p>
+        </w:tc>
+      </w:tr>
+      <w:tr>
+        <w:trPr>
+          <w:cnfStyle w:val="000000100000" w:firstRow="0" w:lastRow="0" w:firstColumn="0" w:lastColumn="0" w:oddVBand="0" w:evenVBand="0" w:oddHBand="1" w:evenHBand="0" w:firstRowFirstColumn="0" w:firstRowLastColumn="0" w:lastRowFirstColumn="0" w:lastRowLastColumn="0"/>
+        </w:trPr>
+        <w:tc>
+          <w:tcPr>
+            <w:tcW w:w="923" w:type="dxa"/>
+          </w:tcPr>
+          <w:p>
+            <w:r>
+              <w:lastRenderedPageBreak/>
+              <w:t>КПС05</w:t>
+            </w:r>
+          </w:p>
+        </w:tc>
+        <w:tc>
+          <w:tcPr>
+            <w:tcW w:w="1553" w:type="dxa"/>
+          </w:tcPr>
+          <w:p>
+            <w:r>
+              <w:t xml:space="preserve">Заблокувати будь-яку спільноту </w:t>
+            </w:r>
+          </w:p>
+        </w:tc>
+        <w:tc>
+          <w:tcPr>
+            <w:tcW w:w="1717" w:type="dxa"/>
+          </w:tcPr>
+          <w:p>
+            <w:pPr>
+              <w:rPr>
+                <w:rStyle w:val="a9"/>
+              </w:rPr>
+            </w:pPr>
+            <w:r>
+              <w:rPr>
+                <w:rStyle w:val="a9"/>
+              </w:rPr>
+              <w:t>Модератор</w:t>
+            </w:r>
+            <w:r>
+              <w:t xml:space="preserve">, </w:t>
+            </w:r>
+            <w:r>
+              <w:rPr>
+                <w:rStyle w:val="a9"/>
+              </w:rPr>
+              <w:t>Адміністратор</w:t>
+            </w:r>
+          </w:p>
+        </w:tc>
+        <w:tc>
+          <w:tcPr>
+            <w:tcW w:w="5551" w:type="dxa"/>
+          </w:tcPr>
+          <w:p>
+            <w:r>
+              <w:t xml:space="preserve">Призупинити будь-яку активність в межах </w:t>
+            </w:r>
+            <w:r>
+              <w:t xml:space="preserve">будь-якої </w:t>
+            </w:r>
+            <w:r>
+              <w:rPr>
+                <w:rStyle w:val="a9"/>
+              </w:rPr>
+              <w:t>спільноти</w:t>
+            </w:r>
+            <w:r>
+              <w:t>.</w:t>
+            </w:r>
+          </w:p>
+        </w:tc>
+      </w:tr>
+      <w:tr>
+        <w:tc>
+          <w:tcPr>
+            <w:tcW w:w="923" w:type="dxa"/>
+          </w:tcPr>
+          <w:p>
+            <w:r>
+              <w:t>КПС06</w:t>
+            </w:r>
+          </w:p>
+        </w:tc>
+        <w:tc>
+          <w:tcPr>
+            <w:tcW w:w="1553" w:type="dxa"/>
+          </w:tcPr>
+          <w:p>
+            <w:r>
+              <w:t>Змінити налаштування власної  спільноти</w:t>
+            </w:r>
+          </w:p>
+        </w:tc>
+        <w:tc>
+          <w:tcPr>
+            <w:tcW w:w="1717" w:type="dxa"/>
+          </w:tcPr>
+          <w:p>
+            <w:r>
+              <w:rPr>
+                <w:rStyle w:val="a9"/>
+              </w:rPr>
+              <w:t>Бувалий</w:t>
+            </w:r>
+            <w:r>
+              <w:t xml:space="preserve">, </w:t>
+            </w:r>
+            <w:r>
+              <w:rPr>
+                <w:rStyle w:val="a9"/>
+              </w:rPr>
+              <w:t>Учасник</w:t>
+            </w:r>
+            <w:r>
+              <w:t xml:space="preserve">, </w:t>
+            </w:r>
+            <w:r>
+              <w:rPr>
+                <w:rStyle w:val="a9"/>
+              </w:rPr>
+              <w:t>Модератор</w:t>
+            </w:r>
+            <w:r>
+              <w:t xml:space="preserve">, </w:t>
+            </w:r>
+            <w:r>
+              <w:rPr>
+                <w:rStyle w:val="a9"/>
+              </w:rPr>
+              <w:t>Адміністратор</w:t>
+            </w:r>
+          </w:p>
+        </w:tc>
+        <w:tc>
+          <w:tcPr>
+            <w:tcW w:w="5551" w:type="dxa"/>
+          </w:tcPr>
+          <w:p>
+            <w:r>
+              <w:t xml:space="preserve">Змінити будь-які налаштування </w:t>
+            </w:r>
+            <w:r>
+              <w:rPr>
+                <w:rStyle w:val="a9"/>
+              </w:rPr>
+              <w:t>спільноти</w:t>
+            </w:r>
+            <w:r>
+              <w:t xml:space="preserve">, власником якої є </w:t>
+            </w:r>
+            <w:r>
+              <w:rPr>
+                <w:rStyle w:val="a9"/>
+              </w:rPr>
+              <w:t>користувач</w:t>
+            </w:r>
+            <w:r>
+              <w:t xml:space="preserve"> (у тому числі і право на власність)</w:t>
+            </w:r>
+            <w:r>
+              <w:t>.</w:t>
+            </w:r>
+          </w:p>
+        </w:tc>
+      </w:tr>
+      <w:tr>
+        <w:trPr>
+          <w:cnfStyle w:val="000000100000" w:firstRow="0" w:lastRow="0" w:firstColumn="0" w:lastColumn="0" w:oddVBand="0" w:evenVBand="0" w:oddHBand="1" w:evenHBand="0" w:firstRowFirstColumn="0" w:firstRowLastColumn="0" w:lastRowFirstColumn="0" w:lastRowLastColumn="0"/>
+        </w:trPr>
+        <w:tc>
+          <w:tcPr>
+            <w:tcW w:w="923" w:type="dxa"/>
+          </w:tcPr>
+          <w:p>
+            <w:r>
+              <w:t>КПС07</w:t>
+            </w:r>
+          </w:p>
+        </w:tc>
+        <w:tc>
+          <w:tcPr>
+            <w:tcW w:w="1553" w:type="dxa"/>
+          </w:tcPr>
+          <w:p>
+            <w:r>
+              <w:t>Долучитись до спільноти</w:t>
+            </w:r>
+          </w:p>
+        </w:tc>
+        <w:tc>
+          <w:tcPr>
+            <w:tcW w:w="1717" w:type="dxa"/>
+          </w:tcPr>
+          <w:p>
+            <w:r>
+              <w:rPr>
+                <w:rStyle w:val="a9"/>
+              </w:rPr>
+              <w:t>Бувалий</w:t>
+            </w:r>
+            <w:r>
+              <w:t xml:space="preserve">, </w:t>
+            </w:r>
+            <w:r>
+              <w:rPr>
+                <w:rStyle w:val="a9"/>
+              </w:rPr>
+              <w:t>Учасник</w:t>
+            </w:r>
+            <w:r>
+              <w:t xml:space="preserve">, </w:t>
+            </w:r>
+            <w:r>
+              <w:rPr>
+                <w:rStyle w:val="a9"/>
+              </w:rPr>
+              <w:t>Модератор</w:t>
+            </w:r>
+            <w:r>
+              <w:t xml:space="preserve">, </w:t>
+            </w:r>
+            <w:r>
+              <w:rPr>
+                <w:rStyle w:val="a9"/>
+              </w:rPr>
+              <w:t>Адміністратор</w:t>
+            </w:r>
+          </w:p>
+        </w:tc>
+        <w:tc>
+          <w:tcPr>
+            <w:tcW w:w="5551" w:type="dxa"/>
+          </w:tcPr>
+          <w:p>
+            <w:r>
+              <w:t xml:space="preserve">Долучитись до </w:t>
+            </w:r>
+            <w:r>
+              <w:rPr>
+                <w:rStyle w:val="a9"/>
+              </w:rPr>
+              <w:t>спільноти</w:t>
+            </w:r>
+            <w:r>
+              <w:t xml:space="preserve">, за умови, якщо налаштування </w:t>
+            </w:r>
+            <w:r>
+              <w:rPr>
+                <w:rStyle w:val="a9"/>
+              </w:rPr>
+              <w:t>спільноти</w:t>
+            </w:r>
+            <w:r>
+              <w:t xml:space="preserve"> це дозволяють.</w:t>
+            </w:r>
+          </w:p>
+        </w:tc>
+      </w:tr>
+      <w:tr>
+        <w:tc>
+          <w:tcPr>
+            <w:tcW w:w="923" w:type="dxa"/>
+          </w:tcPr>
+          <w:p>
+            <w:r>
+              <w:t>КПС08</w:t>
+            </w:r>
+          </w:p>
+        </w:tc>
+        <w:tc>
+          <w:tcPr>
+            <w:tcW w:w="1553" w:type="dxa"/>
+          </w:tcPr>
+          <w:p>
+            <w:r>
+              <w:t>Покинути спільноту</w:t>
+            </w:r>
+          </w:p>
+        </w:tc>
+        <w:tc>
+          <w:tcPr>
+            <w:tcW w:w="1717" w:type="dxa"/>
+          </w:tcPr>
+          <w:p>
+            <w:r>
+              <w:rPr>
+                <w:rStyle w:val="a9"/>
+              </w:rPr>
+              <w:t>Бувалий</w:t>
+            </w:r>
+            <w:r>
+              <w:t xml:space="preserve">, </w:t>
+            </w:r>
+            <w:r>
+              <w:rPr>
+                <w:rStyle w:val="a9"/>
+              </w:rPr>
+              <w:t>Учасник</w:t>
+            </w:r>
+            <w:r>
+              <w:t xml:space="preserve">, </w:t>
+            </w:r>
+            <w:r>
+              <w:rPr>
+                <w:rStyle w:val="a9"/>
+              </w:rPr>
+              <w:t>Модератор</w:t>
+            </w:r>
+            <w:r>
+              <w:t xml:space="preserve">, </w:t>
+            </w:r>
+            <w:r>
+              <w:rPr>
+                <w:rStyle w:val="a9"/>
+              </w:rPr>
+              <w:t>Адміністратор</w:t>
+            </w:r>
+          </w:p>
+        </w:tc>
+        <w:tc>
+          <w:tcPr>
+            <w:tcW w:w="5551" w:type="dxa"/>
+          </w:tcPr>
+          <w:p>
+            <w:r>
+              <w:t xml:space="preserve">Покинути </w:t>
+            </w:r>
+            <w:r>
+              <w:rPr>
+                <w:rStyle w:val="a9"/>
+              </w:rPr>
+              <w:t>спільноту</w:t>
+            </w:r>
+            <w:r>
+              <w:t xml:space="preserve">, учасником якої є </w:t>
+            </w:r>
+            <w:r>
+              <w:rPr>
+                <w:rStyle w:val="a9"/>
+              </w:rPr>
+              <w:t>користувач</w:t>
+            </w:r>
+            <w:r>
+              <w:t>.</w:t>
+            </w:r>
+          </w:p>
+        </w:tc>
+      </w:tr>
+      <w:tr>
+        <w:trPr>
+          <w:cnfStyle w:val="000000100000" w:firstRow="0" w:lastRow="0" w:firstColumn="0" w:lastColumn="0" w:oddVBand="0" w:evenVBand="0" w:oddHBand="1" w:evenHBand="0" w:firstRowFirstColumn="0" w:firstRowLastColumn="0" w:lastRowFirstColumn="0" w:lastRowLastColumn="0"/>
+        </w:trPr>
+        <w:tc>
+          <w:tcPr>
+            <w:tcW w:w="923" w:type="dxa"/>
+          </w:tcPr>
+          <w:p>
+            <w:r>
+              <w:t>КПС09</w:t>
+            </w:r>
+          </w:p>
+        </w:tc>
+        <w:tc>
+          <w:tcPr>
+            <w:tcW w:w="1553" w:type="dxa"/>
+          </w:tcPr>
+          <w:p>
+            <w:r>
+              <w:t>Вилучити зі спільноти користувача</w:t>
+            </w:r>
+          </w:p>
+        </w:tc>
+        <w:tc>
+          <w:tcPr>
+            <w:tcW w:w="1717" w:type="dxa"/>
+          </w:tcPr>
+          <w:p>
+            <w:r>
+              <w:rPr>
+                <w:rStyle w:val="a9"/>
+              </w:rPr>
+              <w:t>Бувалий</w:t>
+            </w:r>
+            <w:r>
+              <w:t xml:space="preserve">, </w:t>
+            </w:r>
+            <w:r>
+              <w:rPr>
+                <w:rStyle w:val="a9"/>
+              </w:rPr>
+              <w:t>Учасник</w:t>
+            </w:r>
+            <w:r>
+              <w:t xml:space="preserve">, </w:t>
+            </w:r>
+            <w:r>
+              <w:rPr>
+                <w:rStyle w:val="a9"/>
+              </w:rPr>
+              <w:t>Модератор</w:t>
+            </w:r>
+            <w:r>
+              <w:t xml:space="preserve">, </w:t>
+            </w:r>
+            <w:r>
+              <w:rPr>
+                <w:rStyle w:val="a9"/>
+              </w:rPr>
+              <w:t>Адміністратор</w:t>
+            </w:r>
+          </w:p>
+        </w:tc>
+        <w:tc>
+          <w:tcPr>
+            <w:tcW w:w="5551" w:type="dxa"/>
+          </w:tcPr>
+          <w:p>
+            <w:r>
+              <w:t xml:space="preserve">Будучи власником </w:t>
+            </w:r>
+            <w:r>
+              <w:rPr>
+                <w:rStyle w:val="a9"/>
+              </w:rPr>
+              <w:t>спільноти</w:t>
+            </w:r>
+            <w:r>
+              <w:t xml:space="preserve">, вилучити зі </w:t>
+            </w:r>
+            <w:r>
+              <w:rPr>
+                <w:rStyle w:val="a9"/>
+              </w:rPr>
+              <w:t>спільноти</w:t>
+            </w:r>
+            <w:r>
+              <w:t xml:space="preserve"> </w:t>
+            </w:r>
+            <w:r>
+              <w:rPr>
+                <w:rStyle w:val="a9"/>
+              </w:rPr>
+              <w:t>користувача</w:t>
+            </w:r>
+            <w:r>
+              <w:t>, що не є її власником.</w:t>
             </w:r>
             <w:bookmarkStart w:id="0" w:name="_GoBack"/>
             <w:bookmarkEnd w:id="0"/>
           </w:p>
-        </w:tc>
-        <w:tc>
-          <w:tcPr>
-            <w:tcW w:w="5552" w:type="dxa"/>
-          </w:tcPr>
-          <w:p/>
         </w:tc>
       </w:tr>
     </w:tbl>
@@ -1284,7 +2169,6 @@
   <w:style w:type="character" w:default="1" w:styleId="a0">
     <w:name w:val="Default Paragraph Font"/>
     <w:uiPriority w:val="1"/>
-    <w:semiHidden/>
     <w:unhideWhenUsed/>
   </w:style>
   <w:style w:type="table" w:default="1" w:styleId="a1">

</xml_diff>